<commit_message>
q1 done; pretty sure it's correct
</commit_message>
<xml_diff>
--- a/HW CS 4820/HW8/hw8.docx
+++ b/HW CS 4820/HW8/hw8.docx
@@ -113,7 +113,13 @@
         </m:r>
       </m:oMath>
       <w:r>
-        <w:t xml:space="preserve"> on every step, seeing what the value of </w:t>
+        <w:t xml:space="preserve"> </w:t>
+      </w:r>
+      <w:r>
+        <w:t>for</w:t>
+      </w:r>
+      <w:r>
+        <w:t xml:space="preserve"> every step, seeing what the value of </w:t>
       </w:r>
       <m:oMath>
         <m:r>
@@ -181,6 +187,12 @@
           </w:rPr>
           <m:t>M</m:t>
         </m:r>
+        <m:r>
+          <w:rPr>
+            <w:rFonts w:ascii="Cambria Math" w:hAnsi="Cambria Math"/>
+          </w:rPr>
+          <m:t>'</m:t>
+        </m:r>
       </m:oMath>
       <w:r>
         <w:t xml:space="preserve"> that takes input </w:t>
@@ -196,433 +208,6 @@
       <w:r>
         <w:t>:</w:t>
       </w:r>
-    </w:p>
-    <w:p>
-      <w:pPr>
-        <w:tabs>
-          <w:tab w:val="left" w:pos="741"/>
-        </w:tabs>
-        <w:autoSpaceDE w:val="0"/>
-        <w:autoSpaceDN w:val="0"/>
-        <w:adjustRightInd w:val="0"/>
-        <w:spacing w:after="0" w:line="240" w:lineRule="auto"/>
-        <w:ind w:left="720"/>
-        <w:rPr>
-          <w:rFonts w:ascii="Helvetica" w:hAnsi="Helvetica" w:cs="Helvetica"/>
-          <w:sz w:val="20"/>
-          <w:szCs w:val="20"/>
-        </w:rPr>
-      </w:pPr>
-      <w:r>
-        <w:rPr>
-          <w:rFonts w:ascii="Menlo" w:hAnsi="Menlo" w:cs="Menlo"/>
-          <w:color w:val="000000"/>
-          <w:sz w:val="20"/>
-          <w:szCs w:val="20"/>
-        </w:rPr>
-        <w:t>M</w:t>
-      </w:r>
-      <w:r>
-        <w:rPr>
-          <w:rFonts w:ascii="Menlo" w:hAnsi="Menlo" w:cs="Menlo"/>
-          <w:color w:val="000000" w:themeColor="text1"/>
-          <w:sz w:val="20"/>
-          <w:szCs w:val="20"/>
-        </w:rPr>
-        <w:t>'</w:t>
-      </w:r>
-      <w:r>
-        <w:rPr>
-          <w:rFonts w:ascii="Menlo" w:hAnsi="Menlo" w:cs="Menlo"/>
-          <w:color w:val="1C00CF"/>
-          <w:sz w:val="20"/>
-          <w:szCs w:val="20"/>
-        </w:rPr>
-        <w:t>(x):</w:t>
-      </w:r>
-    </w:p>
-    <w:p>
-      <w:pPr>
-        <w:tabs>
-          <w:tab w:val="left" w:pos="741"/>
-        </w:tabs>
-        <w:autoSpaceDE w:val="0"/>
-        <w:autoSpaceDN w:val="0"/>
-        <w:adjustRightInd w:val="0"/>
-        <w:spacing w:after="0" w:line="240" w:lineRule="auto"/>
-        <w:ind w:left="720"/>
-        <w:rPr>
-          <w:rFonts w:ascii="Helvetica" w:hAnsi="Helvetica" w:cs="Helvetica"/>
-          <w:color w:val="000000" w:themeColor="text1"/>
-          <w:sz w:val="20"/>
-          <w:szCs w:val="20"/>
-        </w:rPr>
-      </w:pPr>
-      <w:r>
-        <w:rPr>
-          <w:rFonts w:ascii="Menlo" w:hAnsi="Menlo" w:cs="Menlo"/>
-          <w:color w:val="000000"/>
-          <w:sz w:val="20"/>
-          <w:szCs w:val="20"/>
-        </w:rPr>
-        <w:t xml:space="preserve">    </w:t>
-      </w:r>
-      <w:proofErr w:type="spellStart"/>
-      <w:r>
-        <w:rPr>
-          <w:rFonts w:ascii="Menlo" w:hAnsi="Menlo" w:cs="Menlo"/>
-          <w:color w:val="000000"/>
-          <w:sz w:val="20"/>
-          <w:szCs w:val="20"/>
-        </w:rPr>
-        <w:t>M_m</w:t>
-      </w:r>
-      <w:proofErr w:type="spellEnd"/>
-      <w:r>
-        <w:rPr>
-          <w:rFonts w:ascii="Menlo" w:hAnsi="Menlo" w:cs="Menlo"/>
-          <w:color w:val="000000"/>
-          <w:sz w:val="20"/>
-          <w:szCs w:val="20"/>
-        </w:rPr>
-        <w:t xml:space="preserve"> = M, but with a </w:t>
-      </w:r>
-      <w:proofErr w:type="spellStart"/>
-      <w:r>
-        <w:rPr>
-          <w:rFonts w:ascii="Menlo" w:hAnsi="Menlo" w:cs="Menlo"/>
-          <w:color w:val="000000" w:themeColor="text1"/>
-          <w:sz w:val="20"/>
-          <w:szCs w:val="20"/>
-        </w:rPr>
-        <w:t>a</w:t>
-      </w:r>
-      <w:proofErr w:type="spellEnd"/>
-      <w:r>
-        <w:rPr>
-          <w:rFonts w:ascii="Menlo" w:hAnsi="Menlo" w:cs="Menlo"/>
-          <w:color w:val="000000" w:themeColor="text1"/>
-          <w:sz w:val="20"/>
-          <w:szCs w:val="20"/>
-        </w:rPr>
-        <w:t xml:space="preserve"> new line of code that sets y</w:t>
-      </w:r>
-    </w:p>
-    <w:p>
-      <w:pPr>
-        <w:tabs>
-          <w:tab w:val="left" w:pos="741"/>
-        </w:tabs>
-        <w:autoSpaceDE w:val="0"/>
-        <w:autoSpaceDN w:val="0"/>
-        <w:adjustRightInd w:val="0"/>
-        <w:spacing w:after="0" w:line="240" w:lineRule="auto"/>
-        <w:ind w:left="720"/>
-        <w:rPr>
-          <w:rFonts w:ascii="Helvetica" w:hAnsi="Helvetica" w:cs="Helvetica"/>
-          <w:color w:val="000000" w:themeColor="text1"/>
-          <w:sz w:val="20"/>
-          <w:szCs w:val="20"/>
-        </w:rPr>
-      </w:pPr>
-      <w:r>
-        <w:rPr>
-          <w:rFonts w:ascii="Menlo" w:hAnsi="Menlo" w:cs="Menlo"/>
-          <w:color w:val="000000" w:themeColor="text1"/>
-          <w:sz w:val="20"/>
-          <w:szCs w:val="20"/>
-        </w:rPr>
-        <w:t xml:space="preserve">          to 1 at the </w:t>
-      </w:r>
-      <w:r>
-        <w:rPr>
-          <w:rFonts w:ascii="Menlo" w:hAnsi="Menlo" w:cs="Menlo"/>
-          <w:color w:val="000000" w:themeColor="text1"/>
-          <w:sz w:val="20"/>
-          <w:szCs w:val="20"/>
-        </w:rPr>
-        <w:t xml:space="preserve">very </w:t>
-      </w:r>
-      <w:r>
-        <w:rPr>
-          <w:rFonts w:ascii="Menlo" w:hAnsi="Menlo" w:cs="Menlo"/>
-          <w:color w:val="000000" w:themeColor="text1"/>
-          <w:sz w:val="20"/>
-          <w:szCs w:val="20"/>
-        </w:rPr>
-        <w:t>end of the main function</w:t>
-      </w:r>
-    </w:p>
-    <w:p>
-      <w:pPr>
-        <w:pStyle w:val="ListParagraph"/>
-        <w:rPr>
-          <w:rFonts w:ascii="Menlo" w:hAnsi="Menlo" w:cs="Menlo"/>
-          <w:color w:val="007400"/>
-          <w:sz w:val="20"/>
-          <w:szCs w:val="20"/>
-        </w:rPr>
-      </w:pPr>
-      <w:r>
-        <w:rPr>
-          <w:rFonts w:ascii="Menlo" w:hAnsi="Menlo" w:cs="Menlo"/>
-          <w:color w:val="000000"/>
-          <w:sz w:val="20"/>
-          <w:szCs w:val="20"/>
-        </w:rPr>
-        <w:t xml:space="preserve">    </w:t>
-      </w:r>
-      <w:proofErr w:type="spellStart"/>
-      <w:r>
-        <w:rPr>
-          <w:rFonts w:ascii="Menlo" w:hAnsi="Menlo" w:cs="Menlo"/>
-          <w:color w:val="000000"/>
-          <w:sz w:val="20"/>
-          <w:szCs w:val="20"/>
-        </w:rPr>
-        <w:t>M_m</w:t>
-      </w:r>
-      <w:proofErr w:type="spellEnd"/>
-      <w:r>
-        <w:rPr>
-          <w:rFonts w:ascii="Menlo" w:hAnsi="Menlo" w:cs="Menlo"/>
-          <w:color w:val="000000"/>
-          <w:sz w:val="20"/>
-          <w:szCs w:val="20"/>
-        </w:rPr>
-        <w:t xml:space="preserve">(x) </w:t>
-      </w:r>
-      <w:r>
-        <w:rPr>
-          <w:rFonts w:ascii="Menlo" w:hAnsi="Menlo" w:cs="Menlo"/>
-          <w:color w:val="007400"/>
-          <w:sz w:val="20"/>
-          <w:szCs w:val="20"/>
-        </w:rPr>
-        <w:t xml:space="preserve">//run </w:t>
-      </w:r>
-      <w:proofErr w:type="spellStart"/>
-      <w:r>
-        <w:rPr>
-          <w:rFonts w:ascii="Menlo" w:hAnsi="Menlo" w:cs="Menlo"/>
-          <w:color w:val="007400"/>
-          <w:sz w:val="20"/>
-          <w:szCs w:val="20"/>
-        </w:rPr>
-        <w:t>M_m</w:t>
-      </w:r>
-      <w:proofErr w:type="spellEnd"/>
-      <w:r>
-        <w:rPr>
-          <w:rFonts w:ascii="Menlo" w:hAnsi="Menlo" w:cs="Menlo"/>
-          <w:color w:val="007400"/>
-          <w:sz w:val="20"/>
-          <w:szCs w:val="20"/>
-        </w:rPr>
-        <w:t xml:space="preserve"> on x</w:t>
-      </w:r>
-    </w:p>
-    <w:p>
-      <w:pPr>
-        <w:pStyle w:val="ListParagraph"/>
-      </w:pPr>
-    </w:p>
-    <w:p>
-      <w:pPr>
-        <w:pStyle w:val="ListParagraph"/>
-      </w:pPr>
-      <w:r>
-        <w:t>We can see that</w:t>
-      </w:r>
-      <w:r>
-        <w:t xml:space="preserve"> </w:t>
-      </w:r>
-      <w:r>
-        <w:t xml:space="preserve">if </w:t>
-      </w:r>
-      <m:oMath>
-        <m:r>
-          <w:rPr>
-            <w:rFonts w:ascii="Cambria Math" w:hAnsi="Cambria Math"/>
-          </w:rPr>
-          <m:t>M(x)</m:t>
-        </m:r>
-      </m:oMath>
-      <w:r>
-        <w:t xml:space="preserve"> hal</w:t>
-      </w:r>
-      <w:proofErr w:type="spellStart"/>
-      <w:r>
-        <w:t>ts</w:t>
-      </w:r>
-      <w:proofErr w:type="spellEnd"/>
-      <w:r>
-        <w:t xml:space="preserve">, </w:t>
-      </w:r>
-      <w:r>
-        <w:t xml:space="preserve">then </w:t>
-      </w:r>
-      <m:oMath>
-        <m:r>
-          <w:rPr>
-            <w:rFonts w:ascii="Cambria Math" w:hAnsi="Cambria Math"/>
-          </w:rPr>
-          <m:t>M'(x)</m:t>
-        </m:r>
-      </m:oMath>
-      <w:r>
-        <w:t xml:space="preserve"> </w:t>
-      </w:r>
-      <w:r>
-        <w:t xml:space="preserve">has </w:t>
-      </w:r>
-      <m:oMath>
-        <m:r>
-          <w:rPr>
-            <w:rFonts w:ascii="Cambria Math" w:hAnsi="Cambria Math"/>
-          </w:rPr>
-          <m:t>y</m:t>
-        </m:r>
-        <m:r>
-          <w:rPr>
-            <w:rFonts w:ascii="Cambria Math" w:hAnsi="Cambria Math" w:hint="eastAsia"/>
-          </w:rPr>
-          <m:t>≠</m:t>
-        </m:r>
-        <m:r>
-          <w:rPr>
-            <w:rFonts w:ascii="Cambria Math" w:hAnsi="Cambria Math" w:hint="eastAsia"/>
-          </w:rPr>
-          <m:t>0</m:t>
-        </m:r>
-      </m:oMath>
-      <w:r>
-        <w:t xml:space="preserve"> in the end and </w:t>
-      </w:r>
-      <w:r>
-        <w:t xml:space="preserve">halts; and if </w:t>
-      </w:r>
-      <m:oMath>
-        <m:r>
-          <w:rPr>
-            <w:rFonts w:ascii="Cambria Math" w:hAnsi="Cambria Math"/>
-          </w:rPr>
-          <m:t>M(x)</m:t>
-        </m:r>
-      </m:oMath>
-      <w:r>
-        <w:t xml:space="preserve"> </w:t>
-      </w:r>
-      <w:r>
-        <w:t xml:space="preserve">doesn’t </w:t>
-      </w:r>
-      <w:r>
-        <w:t xml:space="preserve">halt, then </w:t>
-      </w:r>
-      <m:oMath>
-        <m:r>
-          <w:rPr>
-            <w:rFonts w:ascii="Cambria Math" w:hAnsi="Cambria Math"/>
-          </w:rPr>
-          <m:t>M'(x)</m:t>
-        </m:r>
-      </m:oMath>
-      <w:r>
-        <w:t xml:space="preserve"> </w:t>
-      </w:r>
-      <w:r>
-        <w:t>also doesn’t halt.</w:t>
-      </w:r>
-    </w:p>
-    <w:p>
-      <w:pPr>
-        <w:pStyle w:val="ListParagraph"/>
-      </w:pPr>
-    </w:p>
-    <w:p>
-      <w:pPr>
-        <w:pStyle w:val="ListParagraph"/>
-      </w:pPr>
-      <w:r>
-        <w:t xml:space="preserve">Suppose for now that there exists a program to rewrite </w:t>
-      </w:r>
-      <m:oMath>
-        <m:r>
-          <w:rPr>
-            <w:rFonts w:ascii="Cambria Math" w:hAnsi="Cambria Math"/>
-          </w:rPr>
-          <m:t>(M,x)</m:t>
-        </m:r>
-      </m:oMath>
-      <w:r>
-        <w:t xml:space="preserve"> into </w:t>
-      </w:r>
-      <m:oMath>
-        <m:r>
-          <w:rPr>
-            <w:rFonts w:ascii="Cambria Math" w:hAnsi="Cambria Math"/>
-          </w:rPr>
-          <m:t>(M</m:t>
-        </m:r>
-        <m:r>
-          <w:rPr>
-            <w:rFonts w:ascii="Cambria Math" w:hAnsi="Cambria Math"/>
-          </w:rPr>
-          <m:t>'</m:t>
-        </m:r>
-        <m:r>
-          <w:rPr>
-            <w:rFonts w:ascii="Cambria Math" w:hAnsi="Cambria Math"/>
-          </w:rPr>
-          <m:t>,x)</m:t>
-        </m:r>
-      </m:oMath>
-      <w:r>
-        <w:t xml:space="preserve"> according to the above pseudocode specification. </w:t>
-      </w:r>
-    </w:p>
-    <w:p>
-      <w:pPr>
-        <w:pStyle w:val="ListParagraph"/>
-      </w:pPr>
-      <w:r>
-        <w:t xml:space="preserve">Assume there exists a program </w:t>
-      </w:r>
-      <m:oMath>
-        <m:r>
-          <w:rPr>
-            <w:rFonts w:ascii="Cambria Math" w:hAnsi="Cambria Math"/>
-          </w:rPr>
-          <m:t>modifiesY</m:t>
-        </m:r>
-      </m:oMath>
-      <w:r>
-        <w:t xml:space="preserve"> that decides the Modifies a Variable problem. </w:t>
-      </w:r>
-    </w:p>
-    <w:p>
-      <w:pPr>
-        <w:pStyle w:val="ListParagraph"/>
-      </w:pPr>
-      <w:r>
-        <w:t xml:space="preserve">Then there exists a program </w:t>
-      </w:r>
-      <m:oMath>
-        <m:r>
-          <w:rPr>
-            <w:rFonts w:ascii="Cambria Math" w:hAnsi="Cambria Math"/>
-          </w:rPr>
-          <m:t>haltChecker</m:t>
-        </m:r>
-      </m:oMath>
-      <w:r>
-        <w:t xml:space="preserve"> that decides the halting problem:</w:t>
-      </w:r>
-    </w:p>
-    <w:p>
-      <w:pPr>
-        <w:pStyle w:val="ListParagraph"/>
-      </w:pPr>
     </w:p>
     <w:p>
       <w:pPr>
@@ -636,6 +221,520 @@
         <w:ind w:firstLine="720"/>
         <w:rPr>
           <w:rFonts w:ascii="Helvetica" w:hAnsi="Helvetica" w:cs="Helvetica"/>
+          <w:color w:val="000000" w:themeColor="text1"/>
+          <w:sz w:val="20"/>
+          <w:szCs w:val="20"/>
+        </w:rPr>
+      </w:pPr>
+      <w:r>
+        <w:rPr>
+          <w:rFonts w:ascii="Menlo" w:hAnsi="Menlo" w:cs="Menlo"/>
+          <w:color w:val="000000" w:themeColor="text1"/>
+          <w:sz w:val="20"/>
+          <w:szCs w:val="20"/>
+        </w:rPr>
+        <w:t>M'(x):</w:t>
+      </w:r>
+    </w:p>
+    <w:p>
+      <w:pPr>
+        <w:tabs>
+          <w:tab w:val="left" w:pos="741"/>
+        </w:tabs>
+        <w:autoSpaceDE w:val="0"/>
+        <w:autoSpaceDN w:val="0"/>
+        <w:adjustRightInd w:val="0"/>
+        <w:spacing w:after="0" w:line="240" w:lineRule="auto"/>
+        <w:ind w:firstLine="720"/>
+        <w:rPr>
+          <w:rFonts w:ascii="Helvetica" w:hAnsi="Helvetica" w:cs="Helvetica"/>
+          <w:color w:val="000000" w:themeColor="text1"/>
+          <w:sz w:val="20"/>
+          <w:szCs w:val="20"/>
+        </w:rPr>
+      </w:pPr>
+      <w:r>
+        <w:rPr>
+          <w:rFonts w:ascii="Menlo" w:hAnsi="Menlo" w:cs="Menlo"/>
+          <w:color w:val="000000" w:themeColor="text1"/>
+          <w:sz w:val="20"/>
+          <w:szCs w:val="20"/>
+        </w:rPr>
+        <w:t xml:space="preserve">    </w:t>
+      </w:r>
+      <w:proofErr w:type="spellStart"/>
+      <w:r>
+        <w:rPr>
+          <w:rFonts w:ascii="Menlo" w:hAnsi="Menlo" w:cs="Menlo"/>
+          <w:color w:val="000000" w:themeColor="text1"/>
+          <w:sz w:val="20"/>
+          <w:szCs w:val="20"/>
+        </w:rPr>
+        <w:t>M_m</w:t>
+      </w:r>
+      <w:proofErr w:type="spellEnd"/>
+      <w:r>
+        <w:rPr>
+          <w:rFonts w:ascii="Menlo" w:hAnsi="Menlo" w:cs="Menlo"/>
+          <w:color w:val="000000" w:themeColor="text1"/>
+          <w:sz w:val="20"/>
+          <w:szCs w:val="20"/>
+        </w:rPr>
+        <w:t xml:space="preserve"> = M, but there's a </w:t>
+      </w:r>
+      <w:proofErr w:type="spellStart"/>
+      <w:r>
+        <w:rPr>
+          <w:rFonts w:ascii="Menlo" w:hAnsi="Menlo" w:cs="Menlo"/>
+          <w:color w:val="000000" w:themeColor="text1"/>
+          <w:sz w:val="20"/>
+          <w:szCs w:val="20"/>
+        </w:rPr>
+        <w:t>a</w:t>
+      </w:r>
+      <w:proofErr w:type="spellEnd"/>
+      <w:r>
+        <w:rPr>
+          <w:rFonts w:ascii="Menlo" w:hAnsi="Menlo" w:cs="Menlo"/>
+          <w:color w:val="000000" w:themeColor="text1"/>
+          <w:sz w:val="20"/>
+          <w:szCs w:val="20"/>
+        </w:rPr>
+        <w:t xml:space="preserve"> new line of code in the very</w:t>
+      </w:r>
+    </w:p>
+    <w:p>
+      <w:pPr>
+        <w:tabs>
+          <w:tab w:val="left" w:pos="741"/>
+        </w:tabs>
+        <w:autoSpaceDE w:val="0"/>
+        <w:autoSpaceDN w:val="0"/>
+        <w:adjustRightInd w:val="0"/>
+        <w:spacing w:after="0" w:line="240" w:lineRule="auto"/>
+        <w:ind w:firstLine="720"/>
+        <w:rPr>
+          <w:rFonts w:ascii="Helvetica" w:hAnsi="Helvetica" w:cs="Helvetica"/>
+          <w:sz w:val="20"/>
+          <w:szCs w:val="20"/>
+        </w:rPr>
+      </w:pPr>
+      <w:r>
+        <w:rPr>
+          <w:rFonts w:ascii="Menlo" w:hAnsi="Menlo" w:cs="Menlo"/>
+          <w:color w:val="000000"/>
+          <w:sz w:val="20"/>
+          <w:szCs w:val="20"/>
+        </w:rPr>
+        <w:t xml:space="preserve">          beginning that initiates y and sets it to </w:t>
+      </w:r>
+      <w:r>
+        <w:rPr>
+          <w:rFonts w:ascii="Menlo" w:hAnsi="Menlo" w:cs="Menlo"/>
+          <w:color w:val="1C00CF"/>
+          <w:sz w:val="20"/>
+          <w:szCs w:val="20"/>
+        </w:rPr>
+        <w:t>0</w:t>
+      </w:r>
+      <w:r>
+        <w:rPr>
+          <w:rFonts w:ascii="Menlo" w:hAnsi="Menlo" w:cs="Menlo"/>
+          <w:color w:val="000000"/>
+          <w:sz w:val="20"/>
+          <w:szCs w:val="20"/>
+        </w:rPr>
+        <w:t>,</w:t>
+      </w:r>
+    </w:p>
+    <w:p>
+      <w:pPr>
+        <w:tabs>
+          <w:tab w:val="left" w:pos="741"/>
+        </w:tabs>
+        <w:autoSpaceDE w:val="0"/>
+        <w:autoSpaceDN w:val="0"/>
+        <w:adjustRightInd w:val="0"/>
+        <w:spacing w:after="0" w:line="240" w:lineRule="auto"/>
+        <w:ind w:firstLine="720"/>
+        <w:rPr>
+          <w:rFonts w:ascii="Helvetica" w:hAnsi="Helvetica" w:cs="Helvetica"/>
+          <w:sz w:val="20"/>
+          <w:szCs w:val="20"/>
+        </w:rPr>
+      </w:pPr>
+      <w:r>
+        <w:rPr>
+          <w:rFonts w:ascii="Menlo" w:hAnsi="Menlo" w:cs="Menlo"/>
+          <w:color w:val="000000"/>
+          <w:sz w:val="20"/>
+          <w:szCs w:val="20"/>
+        </w:rPr>
+        <w:t xml:space="preserve">          everything inside main is copied to </w:t>
+      </w:r>
+      <w:r>
+        <w:rPr>
+          <w:rFonts w:ascii="Menlo" w:hAnsi="Menlo" w:cs="Menlo"/>
+          <w:color w:val="000000" w:themeColor="text1"/>
+          <w:sz w:val="20"/>
+          <w:szCs w:val="20"/>
+        </w:rPr>
+        <w:t>another function</w:t>
+      </w:r>
+      <w:r>
+        <w:rPr>
+          <w:rFonts w:ascii="Menlo" w:hAnsi="Menlo" w:cs="Menlo"/>
+          <w:color w:val="000000"/>
+          <w:sz w:val="20"/>
+          <w:szCs w:val="20"/>
+        </w:rPr>
+        <w:t xml:space="preserve"> f,</w:t>
+      </w:r>
+    </w:p>
+    <w:p>
+      <w:pPr>
+        <w:tabs>
+          <w:tab w:val="left" w:pos="741"/>
+        </w:tabs>
+        <w:autoSpaceDE w:val="0"/>
+        <w:autoSpaceDN w:val="0"/>
+        <w:adjustRightInd w:val="0"/>
+        <w:spacing w:after="0" w:line="240" w:lineRule="auto"/>
+        <w:ind w:firstLine="720"/>
+        <w:rPr>
+          <w:rFonts w:ascii="Helvetica" w:hAnsi="Helvetica" w:cs="Helvetica"/>
+          <w:sz w:val="20"/>
+          <w:szCs w:val="20"/>
+        </w:rPr>
+      </w:pPr>
+      <w:r>
+        <w:rPr>
+          <w:rFonts w:ascii="Menlo" w:hAnsi="Menlo" w:cs="Menlo"/>
+          <w:color w:val="000000"/>
+          <w:sz w:val="20"/>
+          <w:szCs w:val="20"/>
+        </w:rPr>
+        <w:t xml:space="preserve">          rewrite main to only have two things:</w:t>
+      </w:r>
+    </w:p>
+    <w:p>
+      <w:pPr>
+        <w:tabs>
+          <w:tab w:val="left" w:pos="741"/>
+        </w:tabs>
+        <w:autoSpaceDE w:val="0"/>
+        <w:autoSpaceDN w:val="0"/>
+        <w:adjustRightInd w:val="0"/>
+        <w:spacing w:after="0" w:line="240" w:lineRule="auto"/>
+        <w:ind w:firstLine="720"/>
+        <w:rPr>
+          <w:rFonts w:ascii="Helvetica" w:hAnsi="Helvetica" w:cs="Helvetica"/>
+          <w:sz w:val="20"/>
+          <w:szCs w:val="20"/>
+        </w:rPr>
+      </w:pPr>
+      <w:r>
+        <w:rPr>
+          <w:rFonts w:ascii="Menlo" w:hAnsi="Menlo" w:cs="Menlo"/>
+          <w:color w:val="000000"/>
+          <w:sz w:val="20"/>
+          <w:szCs w:val="20"/>
+        </w:rPr>
+        <w:t xml:space="preserve">          call f and then set y to </w:t>
+      </w:r>
+      <w:r>
+        <w:rPr>
+          <w:rFonts w:ascii="Menlo" w:hAnsi="Menlo" w:cs="Menlo"/>
+          <w:color w:val="1C00CF"/>
+          <w:sz w:val="20"/>
+          <w:szCs w:val="20"/>
+        </w:rPr>
+        <w:t>1</w:t>
+      </w:r>
+    </w:p>
+    <w:p>
+      <w:pPr>
+        <w:ind w:left="720"/>
+        <w:rPr>
+          <w:rFonts w:ascii="Menlo" w:hAnsi="Menlo" w:cs="Menlo"/>
+          <w:color w:val="007400"/>
+          <w:sz w:val="20"/>
+          <w:szCs w:val="20"/>
+        </w:rPr>
+      </w:pPr>
+      <w:r>
+        <w:rPr>
+          <w:rFonts w:ascii="Menlo" w:hAnsi="Menlo" w:cs="Menlo"/>
+          <w:color w:val="000000"/>
+          <w:sz w:val="20"/>
+          <w:szCs w:val="20"/>
+        </w:rPr>
+        <w:t xml:space="preserve">    </w:t>
+      </w:r>
+      <w:proofErr w:type="spellStart"/>
+      <w:r>
+        <w:rPr>
+          <w:rFonts w:ascii="Menlo" w:hAnsi="Menlo" w:cs="Menlo"/>
+          <w:color w:val="000000"/>
+          <w:sz w:val="20"/>
+          <w:szCs w:val="20"/>
+        </w:rPr>
+        <w:t>M_m</w:t>
+      </w:r>
+      <w:proofErr w:type="spellEnd"/>
+      <w:r>
+        <w:rPr>
+          <w:rFonts w:ascii="Menlo" w:hAnsi="Menlo" w:cs="Menlo"/>
+          <w:color w:val="000000"/>
+          <w:sz w:val="20"/>
+          <w:szCs w:val="20"/>
+        </w:rPr>
+        <w:t xml:space="preserve">(x) </w:t>
+      </w:r>
+      <w:r>
+        <w:rPr>
+          <w:rFonts w:ascii="Menlo" w:hAnsi="Menlo" w:cs="Menlo"/>
+          <w:color w:val="007400"/>
+          <w:sz w:val="20"/>
+          <w:szCs w:val="20"/>
+        </w:rPr>
+        <w:t xml:space="preserve">//run </w:t>
+      </w:r>
+      <w:proofErr w:type="spellStart"/>
+      <w:r>
+        <w:rPr>
+          <w:rFonts w:ascii="Menlo" w:hAnsi="Menlo" w:cs="Menlo"/>
+          <w:color w:val="007400"/>
+          <w:sz w:val="20"/>
+          <w:szCs w:val="20"/>
+        </w:rPr>
+        <w:t>M_m</w:t>
+      </w:r>
+      <w:proofErr w:type="spellEnd"/>
+      <w:r>
+        <w:rPr>
+          <w:rFonts w:ascii="Menlo" w:hAnsi="Menlo" w:cs="Menlo"/>
+          <w:color w:val="007400"/>
+          <w:sz w:val="20"/>
+          <w:szCs w:val="20"/>
+        </w:rPr>
+        <w:t xml:space="preserve"> on x</w:t>
+      </w:r>
+    </w:p>
+    <w:p>
+      <w:pPr>
+        <w:pStyle w:val="ListParagraph"/>
+      </w:pPr>
+      <w:r>
+        <w:t>Observe</w:t>
+      </w:r>
+      <w:r>
+        <w:t xml:space="preserve"> see that</w:t>
+      </w:r>
+      <w:r>
+        <w:t xml:space="preserve"> </w:t>
+      </w:r>
+      <w:r>
+        <w:t xml:space="preserve">if </w:t>
+      </w:r>
+      <m:oMath>
+        <m:r>
+          <w:rPr>
+            <w:rFonts w:ascii="Cambria Math" w:hAnsi="Cambria Math"/>
+          </w:rPr>
+          <m:t>M(x)</m:t>
+        </m:r>
+      </m:oMath>
+      <w:r>
+        <w:t xml:space="preserve"> hal</w:t>
+      </w:r>
+      <w:proofErr w:type="spellStart"/>
+      <w:r>
+        <w:t>ts</w:t>
+      </w:r>
+      <w:proofErr w:type="spellEnd"/>
+      <w:r>
+        <w:t xml:space="preserve">, </w:t>
+      </w:r>
+      <w:r>
+        <w:t xml:space="preserve">then </w:t>
+      </w:r>
+      <m:oMath>
+        <m:r>
+          <w:rPr>
+            <w:rFonts w:ascii="Cambria Math" w:hAnsi="Cambria Math"/>
+          </w:rPr>
+          <m:t>M'</m:t>
+        </m:r>
+      </m:oMath>
+      <w:r>
+        <w:t xml:space="preserve"> </w:t>
+      </w:r>
+      <w:r>
+        <w:t>modifies</w:t>
+      </w:r>
+      <w:r>
+        <w:t xml:space="preserve"> </w:t>
+      </w:r>
+      <m:oMath>
+        <m:r>
+          <w:rPr>
+            <w:rFonts w:ascii="Cambria Math" w:hAnsi="Cambria Math"/>
+          </w:rPr>
+          <m:t>y</m:t>
+        </m:r>
+      </m:oMath>
+      <w:r>
+        <w:t xml:space="preserve"> in the end and </w:t>
+      </w:r>
+      <w:r>
+        <w:t xml:space="preserve">halts; and if </w:t>
+      </w:r>
+      <m:oMath>
+        <m:r>
+          <w:rPr>
+            <w:rFonts w:ascii="Cambria Math" w:hAnsi="Cambria Math"/>
+          </w:rPr>
+          <m:t>M(x)</m:t>
+        </m:r>
+      </m:oMath>
+      <w:r>
+        <w:t xml:space="preserve"> </w:t>
+      </w:r>
+      <w:r>
+        <w:t xml:space="preserve">doesn’t </w:t>
+      </w:r>
+      <w:r>
+        <w:t xml:space="preserve">halt, then </w:t>
+      </w:r>
+      <m:oMath>
+        <m:r>
+          <w:rPr>
+            <w:rFonts w:ascii="Cambria Math" w:hAnsi="Cambria Math"/>
+          </w:rPr>
+          <m:t>M'(x)</m:t>
+        </m:r>
+      </m:oMath>
+      <w:r>
+        <w:t xml:space="preserve"> </w:t>
+      </w:r>
+      <w:r>
+        <w:t>also doesn’t halt</w:t>
+      </w:r>
+      <w:r>
+        <w:t xml:space="preserve">, and never gets to modify </w:t>
+      </w:r>
+      <m:oMath>
+        <m:r>
+          <w:rPr>
+            <w:rFonts w:ascii="Cambria Math" w:hAnsi="Cambria Math"/>
+          </w:rPr>
+          <m:t>y</m:t>
+        </m:r>
+      </m:oMath>
+      <w:r>
+        <w:t>.</w:t>
+      </w:r>
+    </w:p>
+    <w:p>
+      <w:pPr>
+        <w:pStyle w:val="ListParagraph"/>
+      </w:pPr>
+      <w:bookmarkStart w:id="0" w:name="_GoBack"/>
+      <w:bookmarkEnd w:id="0"/>
+    </w:p>
+    <w:p>
+      <w:pPr>
+        <w:pStyle w:val="ListParagraph"/>
+      </w:pPr>
+      <w:r>
+        <w:t xml:space="preserve">Suppose for now that there exists a program to rewrite </w:t>
+      </w:r>
+      <m:oMath>
+        <m:r>
+          <w:rPr>
+            <w:rFonts w:ascii="Cambria Math" w:hAnsi="Cambria Math"/>
+          </w:rPr>
+          <m:t>(M,x)</m:t>
+        </m:r>
+      </m:oMath>
+      <w:r>
+        <w:t xml:space="preserve"> into </w:t>
+      </w:r>
+      <m:oMath>
+        <m:r>
+          <w:rPr>
+            <w:rFonts w:ascii="Cambria Math" w:hAnsi="Cambria Math"/>
+          </w:rPr>
+          <m:t>(M</m:t>
+        </m:r>
+        <m:r>
+          <w:rPr>
+            <w:rFonts w:ascii="Cambria Math" w:hAnsi="Cambria Math"/>
+          </w:rPr>
+          <m:t>'</m:t>
+        </m:r>
+        <m:r>
+          <w:rPr>
+            <w:rFonts w:ascii="Cambria Math" w:hAnsi="Cambria Math"/>
+          </w:rPr>
+          <m:t>,x)</m:t>
+        </m:r>
+      </m:oMath>
+      <w:r>
+        <w:t xml:space="preserve"> according to the above pseudocode specification. </w:t>
+      </w:r>
+    </w:p>
+    <w:p>
+      <w:pPr>
+        <w:pStyle w:val="ListParagraph"/>
+      </w:pPr>
+      <w:r>
+        <w:t xml:space="preserve">Assume there exists a program </w:t>
+      </w:r>
+      <m:oMath>
+        <m:r>
+          <w:rPr>
+            <w:rFonts w:ascii="Cambria Math" w:hAnsi="Cambria Math"/>
+          </w:rPr>
+          <m:t>modifiesY</m:t>
+        </m:r>
+      </m:oMath>
+      <w:r>
+        <w:t xml:space="preserve"> that decides the Modifies a Variable problem. </w:t>
+      </w:r>
+    </w:p>
+    <w:p>
+      <w:pPr>
+        <w:pStyle w:val="ListParagraph"/>
+      </w:pPr>
+      <w:r>
+        <w:t xml:space="preserve">Then there exists a program </w:t>
+      </w:r>
+      <m:oMath>
+        <m:r>
+          <w:rPr>
+            <w:rFonts w:ascii="Cambria Math" w:hAnsi="Cambria Math"/>
+          </w:rPr>
+          <m:t>haltChecker</m:t>
+        </m:r>
+      </m:oMath>
+      <w:r>
+        <w:t xml:space="preserve"> that decides the halting problem:</w:t>
+      </w:r>
+    </w:p>
+    <w:p>
+      <w:pPr>
+        <w:tabs>
+          <w:tab w:val="left" w:pos="741"/>
+        </w:tabs>
+        <w:autoSpaceDE w:val="0"/>
+        <w:autoSpaceDN w:val="0"/>
+        <w:adjustRightInd w:val="0"/>
+        <w:spacing w:after="0" w:line="240" w:lineRule="auto"/>
+        <w:ind w:firstLine="720"/>
+        <w:rPr>
+          <w:rFonts w:ascii="Helvetica" w:hAnsi="Helvetica" w:cs="Helvetica"/>
           <w:sz w:val="20"/>
           <w:szCs w:val="20"/>
         </w:rPr>
@@ -889,15 +988,7 @@
         </m:r>
       </m:oMath>
       <w:r>
-        <w:t xml:space="preserve"> actually </w:t>
-      </w:r>
-      <w:bookmarkStart w:id="0" w:name="_GoBack"/>
-      <w:r>
-        <w:t>could decide the Modifies a Variable Problem. This contradicts the undecidability of the Halting Problem</w:t>
-      </w:r>
-      <w:bookmarkEnd w:id="0"/>
-      <w:r>
-        <w:t xml:space="preserve">. Thus, our assumption that </w:t>
+        <w:t xml:space="preserve"> actually could decide the Modifies a Variable Problem. This contradicts the undecidability of the Halting Problem. Thus, our assumption that </w:t>
       </w:r>
       <m:oMath>
         <m:r>
@@ -1507,7 +1598,7 @@
   <w:style w:type="paragraph" w:default="1" w:styleId="Normal">
     <w:name w:val="Normal"/>
     <w:qFormat/>
-    <w:rsid w:val="00E60C73"/>
+    <w:rsid w:val="0073209A"/>
   </w:style>
   <w:style w:type="character" w:default="1" w:styleId="DefaultParagraphFont">
     <w:name w:val="Default Paragraph Font"/>

</xml_diff>

<commit_message>
pseudocode for q4 done
</commit_message>
<xml_diff>
--- a/HW CS 4820/HW8/hw8.docx
+++ b/HW CS 4820/HW8/hw8.docx
@@ -40,13 +40,7 @@
         <w:t xml:space="preserve"> </w:t>
       </w:r>
       <w:r>
-        <w:t xml:space="preserve">write a </w:t>
-      </w:r>
-      <w:r>
-        <w:t>machine</w:t>
-      </w:r>
-      <w:r>
-        <w:t xml:space="preserve"> </w:t>
+        <w:t xml:space="preserve">write a machine </w:t>
       </w:r>
       <m:oMath>
         <m:r>
@@ -185,13 +179,7 @@
           <w:rPr>
             <w:rFonts w:ascii="Cambria Math" w:hAnsi="Cambria Math"/>
           </w:rPr>
-          <m:t>M</m:t>
-        </m:r>
-        <m:r>
-          <w:rPr>
-            <w:rFonts w:ascii="Cambria Math" w:hAnsi="Cambria Math"/>
-          </w:rPr>
-          <m:t>'</m:t>
+          <m:t>M'</m:t>
         </m:r>
       </m:oMath>
       <w:r>
@@ -584,15 +572,7 @@
         </m:r>
       </m:oMath>
       <w:r>
-        <w:t xml:space="preserve"> hal</w:t>
-      </w:r>
-      <w:proofErr w:type="spellStart"/>
-      <w:r>
-        <w:t>ts</w:t>
-      </w:r>
-      <w:proofErr w:type="spellEnd"/>
-      <w:r>
-        <w:t xml:space="preserve">, </w:t>
+        <w:t xml:space="preserve"> halts, </w:t>
       </w:r>
       <w:r>
         <w:t xml:space="preserve">then </w:t>
@@ -637,13 +617,7 @@
         </m:r>
       </m:oMath>
       <w:r>
-        <w:t xml:space="preserve"> </w:t>
-      </w:r>
-      <w:r>
-        <w:t xml:space="preserve">doesn’t </w:t>
-      </w:r>
-      <w:r>
-        <w:t xml:space="preserve">halt, then </w:t>
+        <w:t xml:space="preserve"> doesn’t halt, then </w:t>
       </w:r>
       <m:oMath>
         <m:r>
@@ -654,10 +628,7 @@
         </m:r>
       </m:oMath>
       <w:r>
-        <w:t xml:space="preserve"> </w:t>
-      </w:r>
-      <w:r>
-        <w:t>also doesn’t halt</w:t>
+        <w:t xml:space="preserve"> also doesn’t halt</w:t>
       </w:r>
       <w:r>
         <w:t xml:space="preserve">, and never gets to modify </w:t>
@@ -702,19 +673,7 @@
           <w:rPr>
             <w:rFonts w:ascii="Cambria Math" w:hAnsi="Cambria Math"/>
           </w:rPr>
-          <m:t>(M</m:t>
-        </m:r>
-        <m:r>
-          <w:rPr>
-            <w:rFonts w:ascii="Cambria Math" w:hAnsi="Cambria Math"/>
-          </w:rPr>
-          <m:t>'</m:t>
-        </m:r>
-        <m:r>
-          <w:rPr>
-            <w:rFonts w:ascii="Cambria Math" w:hAnsi="Cambria Math"/>
-          </w:rPr>
-          <m:t>,x)</m:t>
+          <m:t>(M',x)</m:t>
         </m:r>
       </m:oMath>
       <w:r>
@@ -1147,15 +1106,7 @@
         </m:r>
       </m:oMath>
       <w:r>
-        <w:t xml:space="preserve"> that t</w:t>
-      </w:r>
-      <w:proofErr w:type="spellStart"/>
-      <w:r>
-        <w:t>akes</w:t>
-      </w:r>
-      <w:proofErr w:type="spellEnd"/>
-      <w:r>
-        <w:t xml:space="preserve"> another program </w:t>
+        <w:t xml:space="preserve"> that takes another program </w:t>
       </w:r>
       <m:oMath>
         <m:r>
@@ -1695,13 +1646,7 @@
           <w:rPr>
             <w:rFonts w:ascii="Cambria Math" w:hAnsi="Cambria Math"/>
           </w:rPr>
-          <m:t>l</m:t>
-        </m:r>
-        <m:r>
-          <w:rPr>
-            <w:rFonts w:ascii="Cambria Math" w:hAnsi="Cambria Math"/>
-          </w:rPr>
-          <m:t>imMemHalt</m:t>
+          <m:t>limMemHalt</m:t>
         </m:r>
       </m:oMath>
       <w:r>
@@ -3556,48 +3501,18 @@
             <w:rFonts w:ascii="Cambria Math" w:hAnsi="Cambria Math" w:cstheme="minorHAnsi"/>
             <w:color w:val="000000"/>
           </w:rPr>
-          <m:t>w</m:t>
-        </m:r>
-        <w:bookmarkStart w:id="0" w:name="_GoBack"/>
-        <w:bookmarkEnd w:id="0"/>
-        <m:r>
-          <w:rPr>
-            <w:rFonts w:ascii="Cambria Math" w:hAnsi="Cambria Math" w:cstheme="minorHAnsi"/>
-            <w:color w:val="000000"/>
-          </w:rPr>
-          <m:t>inStrat1</m:t>
-        </m:r>
-        <m:r>
-          <w:rPr>
-            <w:rFonts w:ascii="Cambria Math" w:hAnsi="Cambria Math" w:cstheme="minorHAnsi"/>
-            <w:color w:val="000000"/>
-          </w:rPr>
-          <m:t>(phi)</m:t>
-        </m:r>
-      </m:oMath>
-      <w:r>
-        <w:rPr>
-          <w:rFonts w:cstheme="minorHAnsi"/>
-          <w:color w:val="000000"/>
-        </w:rPr>
-        <w:t xml:space="preserve"> that decides if player 1 has a winning strate</w:t>
-      </w:r>
-      <w:proofErr w:type="spellStart"/>
-      <w:r>
-        <w:rPr>
-          <w:rFonts w:cstheme="minorHAnsi"/>
-          <w:color w:val="000000"/>
-        </w:rPr>
-        <w:t>gy</w:t>
-      </w:r>
-      <w:proofErr w:type="spellEnd"/>
-      <w:r>
-        <w:rPr>
-          <w:rFonts w:cstheme="minorHAnsi"/>
-          <w:color w:val="000000"/>
-        </w:rPr>
-        <w:t>:</w:t>
-      </w:r>
+          <m:t>winStrat1(phi)</m:t>
+        </m:r>
+      </m:oMath>
+      <w:r>
+        <w:rPr>
+          <w:rFonts w:cstheme="minorHAnsi"/>
+          <w:color w:val="000000"/>
+        </w:rPr>
+        <w:t xml:space="preserve"> that decides if player 1 has a winning strategy:</w:t>
+      </w:r>
+      <w:bookmarkStart w:id="0" w:name="_GoBack"/>
+      <w:bookmarkEnd w:id="0"/>
     </w:p>
     <w:sectPr>
       <w:pgSz w:w="12240" w:h="15840"/>
@@ -3789,11 +3704,103 @@
       </w:pPr>
     </w:lvl>
   </w:abstractNum>
+  <w:abstractNum w:abstractNumId="2" w15:restartNumberingAfterBreak="0">
+    <w:nsid w:val="504364A4"/>
+    <w:multiLevelType w:val="hybridMultilevel"/>
+    <w:tmpl w:val="E16EE2A8"/>
+    <w:lvl w:ilvl="0" w:tplc="C26E6B6E">
+      <w:start w:val="1"/>
+      <w:numFmt w:val="decimal"/>
+      <w:lvlText w:val="%1."/>
+      <w:lvlJc w:val="left"/>
+      <w:pPr>
+        <w:ind w:left="1080" w:hanging="360"/>
+      </w:pPr>
+      <w:rPr>
+        <w:rFonts w:hint="default"/>
+      </w:rPr>
+    </w:lvl>
+    <w:lvl w:ilvl="1" w:tplc="04090019" w:tentative="1">
+      <w:start w:val="1"/>
+      <w:numFmt w:val="lowerLetter"/>
+      <w:lvlText w:val="%2."/>
+      <w:lvlJc w:val="left"/>
+      <w:pPr>
+        <w:ind w:left="1800" w:hanging="360"/>
+      </w:pPr>
+    </w:lvl>
+    <w:lvl w:ilvl="2" w:tplc="0409001B" w:tentative="1">
+      <w:start w:val="1"/>
+      <w:numFmt w:val="lowerRoman"/>
+      <w:lvlText w:val="%3."/>
+      <w:lvlJc w:val="right"/>
+      <w:pPr>
+        <w:ind w:left="2520" w:hanging="180"/>
+      </w:pPr>
+    </w:lvl>
+    <w:lvl w:ilvl="3" w:tplc="0409000F" w:tentative="1">
+      <w:start w:val="1"/>
+      <w:numFmt w:val="decimal"/>
+      <w:lvlText w:val="%4."/>
+      <w:lvlJc w:val="left"/>
+      <w:pPr>
+        <w:ind w:left="3240" w:hanging="360"/>
+      </w:pPr>
+    </w:lvl>
+    <w:lvl w:ilvl="4" w:tplc="04090019" w:tentative="1">
+      <w:start w:val="1"/>
+      <w:numFmt w:val="lowerLetter"/>
+      <w:lvlText w:val="%5."/>
+      <w:lvlJc w:val="left"/>
+      <w:pPr>
+        <w:ind w:left="3960" w:hanging="360"/>
+      </w:pPr>
+    </w:lvl>
+    <w:lvl w:ilvl="5" w:tplc="0409001B" w:tentative="1">
+      <w:start w:val="1"/>
+      <w:numFmt w:val="lowerRoman"/>
+      <w:lvlText w:val="%6."/>
+      <w:lvlJc w:val="right"/>
+      <w:pPr>
+        <w:ind w:left="4680" w:hanging="180"/>
+      </w:pPr>
+    </w:lvl>
+    <w:lvl w:ilvl="6" w:tplc="0409000F" w:tentative="1">
+      <w:start w:val="1"/>
+      <w:numFmt w:val="decimal"/>
+      <w:lvlText w:val="%7."/>
+      <w:lvlJc w:val="left"/>
+      <w:pPr>
+        <w:ind w:left="5400" w:hanging="360"/>
+      </w:pPr>
+    </w:lvl>
+    <w:lvl w:ilvl="7" w:tplc="04090019" w:tentative="1">
+      <w:start w:val="1"/>
+      <w:numFmt w:val="lowerLetter"/>
+      <w:lvlText w:val="%8."/>
+      <w:lvlJc w:val="left"/>
+      <w:pPr>
+        <w:ind w:left="6120" w:hanging="360"/>
+      </w:pPr>
+    </w:lvl>
+    <w:lvl w:ilvl="8" w:tplc="0409001B" w:tentative="1">
+      <w:start w:val="1"/>
+      <w:numFmt w:val="lowerRoman"/>
+      <w:lvlText w:val="%9."/>
+      <w:lvlJc w:val="right"/>
+      <w:pPr>
+        <w:ind w:left="6840" w:hanging="180"/>
+      </w:pPr>
+    </w:lvl>
+  </w:abstractNum>
   <w:num w:numId="1">
     <w:abstractNumId w:val="1"/>
   </w:num>
   <w:num w:numId="2">
     <w:abstractNumId w:val="0"/>
+  </w:num>
+  <w:num w:numId="3">
+    <w:abstractNumId w:val="2"/>
   </w:num>
 </w:numbering>
 </file>

</xml_diff>